<commit_message>
Currently working on the write-up
</commit_message>
<xml_diff>
--- a/HarmonicBalanceMethodProjectWriteUp.docx
+++ b/HarmonicBalanceMethodProjectWriteUp.docx
@@ -4,52 +4,52 @@
   <w:body>
     <w:p>
       <w:pPr>
-        <w:spacing w:line="259" w:lineRule="auto"/>
-      </w:pPr>
-    </w:p>
-    <w:p>
-      <w:pPr>
-        <w:spacing w:line="259" w:lineRule="auto"/>
-      </w:pPr>
-    </w:p>
-    <w:p>
-      <w:pPr>
-        <w:spacing w:line="259" w:lineRule="auto"/>
-      </w:pPr>
-    </w:p>
-    <w:p>
-      <w:pPr>
-        <w:spacing w:line="259" w:lineRule="auto"/>
-      </w:pPr>
-    </w:p>
-    <w:p>
-      <w:pPr>
-        <w:spacing w:line="259" w:lineRule="auto"/>
-      </w:pPr>
-    </w:p>
-    <w:p>
-      <w:pPr>
-        <w:spacing w:line="259" w:lineRule="auto"/>
-      </w:pPr>
-    </w:p>
-    <w:p>
-      <w:pPr>
-        <w:spacing w:line="259" w:lineRule="auto"/>
-      </w:pPr>
-    </w:p>
-    <w:p>
-      <w:pPr>
-        <w:spacing w:line="259" w:lineRule="auto"/>
-      </w:pPr>
-    </w:p>
-    <w:p>
-      <w:pPr>
-        <w:spacing w:line="259" w:lineRule="auto"/>
-      </w:pPr>
-    </w:p>
-    <w:p>
-      <w:pPr>
-        <w:spacing w:line="259" w:lineRule="auto"/>
+        <w:spacing w:line="360" w:lineRule="auto"/>
+      </w:pPr>
+    </w:p>
+    <w:p>
+      <w:pPr>
+        <w:spacing w:line="360" w:lineRule="auto"/>
+      </w:pPr>
+    </w:p>
+    <w:p>
+      <w:pPr>
+        <w:spacing w:line="360" w:lineRule="auto"/>
+      </w:pPr>
+    </w:p>
+    <w:p>
+      <w:pPr>
+        <w:spacing w:line="360" w:lineRule="auto"/>
+      </w:pPr>
+    </w:p>
+    <w:p>
+      <w:pPr>
+        <w:spacing w:line="360" w:lineRule="auto"/>
+      </w:pPr>
+    </w:p>
+    <w:p>
+      <w:pPr>
+        <w:spacing w:line="360" w:lineRule="auto"/>
+      </w:pPr>
+    </w:p>
+    <w:p>
+      <w:pPr>
+        <w:spacing w:line="360" w:lineRule="auto"/>
+      </w:pPr>
+    </w:p>
+    <w:p>
+      <w:pPr>
+        <w:spacing w:line="360" w:lineRule="auto"/>
+      </w:pPr>
+    </w:p>
+    <w:p>
+      <w:pPr>
+        <w:spacing w:line="360" w:lineRule="auto"/>
+      </w:pPr>
+    </w:p>
+    <w:p>
+      <w:pPr>
+        <w:spacing w:line="360" w:lineRule="auto"/>
         <w:jc w:val="center"/>
       </w:pPr>
       <w:r>
@@ -58,7 +58,7 @@
     </w:p>
     <w:p>
       <w:pPr>
-        <w:spacing w:line="259" w:lineRule="auto"/>
+        <w:spacing w:line="360" w:lineRule="auto"/>
         <w:jc w:val="center"/>
       </w:pPr>
       <w:r>
@@ -67,7 +67,7 @@
     </w:p>
     <w:p>
       <w:pPr>
-        <w:spacing w:line="259" w:lineRule="auto"/>
+        <w:spacing w:line="360" w:lineRule="auto"/>
         <w:jc w:val="center"/>
       </w:pPr>
       <w:r>
@@ -76,13 +76,13 @@
     </w:p>
     <w:p>
       <w:pPr>
-        <w:spacing w:line="259" w:lineRule="auto"/>
+        <w:spacing w:line="360" w:lineRule="auto"/>
         <w:jc w:val="center"/>
       </w:pPr>
     </w:p>
     <w:p>
       <w:pPr>
-        <w:spacing w:line="259" w:lineRule="auto"/>
+        <w:spacing w:line="360" w:lineRule="auto"/>
         <w:jc w:val="center"/>
       </w:pPr>
       <w:r>
@@ -91,7 +91,7 @@
     </w:p>
     <w:p>
       <w:pPr>
-        <w:spacing w:line="259" w:lineRule="auto"/>
+        <w:spacing w:line="360" w:lineRule="auto"/>
         <w:jc w:val="center"/>
       </w:pPr>
       <w:r>
@@ -100,7 +100,7 @@
     </w:p>
     <w:p>
       <w:pPr>
-        <w:spacing w:line="259" w:lineRule="auto"/>
+        <w:spacing w:line="360" w:lineRule="auto"/>
         <w:jc w:val="center"/>
       </w:pPr>
       <w:proofErr w:type="spellStart"/>
@@ -119,7 +119,7 @@
     </w:p>
     <w:p>
       <w:pPr>
-        <w:spacing w:line="259" w:lineRule="auto"/>
+        <w:spacing w:line="360" w:lineRule="auto"/>
         <w:jc w:val="center"/>
       </w:pPr>
       <w:proofErr w:type="spellStart"/>
@@ -138,7 +138,7 @@
     </w:p>
     <w:p>
       <w:pPr>
-        <w:spacing w:line="259" w:lineRule="auto"/>
+        <w:spacing w:line="360" w:lineRule="auto"/>
       </w:pPr>
       <w:r>
         <w:br w:type="page"/>
@@ -146,7 +146,7 @@
     </w:p>
     <w:p>
       <w:pPr>
-        <w:spacing w:line="259" w:lineRule="auto"/>
+        <w:spacing w:line="360" w:lineRule="auto"/>
       </w:pPr>
       <w:r>
         <w:rPr>
@@ -158,7 +158,7 @@
     </w:p>
     <w:p>
       <w:pPr>
-        <w:spacing w:line="259" w:lineRule="auto"/>
+        <w:spacing w:line="360" w:lineRule="auto"/>
       </w:pPr>
       <w:r>
         <w:t>The subroutine for finding the harmonic balance response begins by creating a ‘sampled frequency’. This involves defining the number of samples the user wishes to take and creating a vector of evenly spaced positions in time. For this analysis, it was determined that we could guess an initial response function which is equal to the forcing function. Therefore</w:t>
@@ -183,12 +183,12 @@
     </w:p>
     <w:p>
       <w:pPr>
-        <w:spacing w:line="259" w:lineRule="auto"/>
-      </w:pPr>
-    </w:p>
-    <w:p>
-      <w:pPr>
-        <w:spacing w:line="259" w:lineRule="auto"/>
+        <w:spacing w:line="360" w:lineRule="auto"/>
+      </w:pPr>
+    </w:p>
+    <w:p>
+      <w:pPr>
+        <w:spacing w:line="360" w:lineRule="auto"/>
         <w:rPr>
           <w:i/>
           <w:sz w:val="22"/>
@@ -204,7 +204,7 @@
     </w:p>
     <w:p>
       <w:pPr>
-        <w:spacing w:line="259" w:lineRule="auto"/>
+        <w:spacing w:line="360" w:lineRule="auto"/>
         <w:rPr>
           <w:i/>
           <w:sz w:val="22"/>
@@ -282,7 +282,7 @@
     </w:p>
     <w:p>
       <w:pPr>
-        <w:spacing w:line="259" w:lineRule="auto"/>
+        <w:spacing w:line="360" w:lineRule="auto"/>
         <w:rPr>
           <w:i/>
           <w:sz w:val="22"/>
@@ -335,7 +335,7 @@
     </w:p>
     <w:p>
       <w:pPr>
-        <w:spacing w:line="259" w:lineRule="auto"/>
+        <w:spacing w:line="360" w:lineRule="auto"/>
         <w:rPr>
           <w:i/>
           <w:sz w:val="22"/>
@@ -397,7 +397,7 @@
     </w:p>
     <w:p>
       <w:pPr>
-        <w:spacing w:line="259" w:lineRule="auto"/>
+        <w:spacing w:line="360" w:lineRule="auto"/>
         <w:rPr>
           <w:i/>
           <w:sz w:val="22"/>
@@ -429,7 +429,7 @@
     </w:p>
     <w:p>
       <w:pPr>
-        <w:spacing w:line="259" w:lineRule="auto"/>
+        <w:spacing w:line="360" w:lineRule="auto"/>
         <w:rPr>
           <w:i/>
           <w:sz w:val="22"/>
@@ -492,12 +492,12 @@
     </w:p>
     <w:p>
       <w:pPr>
-        <w:spacing w:line="259" w:lineRule="auto"/>
-      </w:pPr>
-    </w:p>
-    <w:p>
-      <w:pPr>
-        <w:spacing w:line="259" w:lineRule="auto"/>
+        <w:spacing w:line="360" w:lineRule="auto"/>
+      </w:pPr>
+    </w:p>
+    <w:p>
+      <w:pPr>
+        <w:spacing w:line="360" w:lineRule="auto"/>
       </w:pPr>
       <w:r>
         <w:t xml:space="preserve">The second step in the analysis is to put the response function into the form of a periodic response using fast Fourier transforms and to calculate the remainder, </w:t>
@@ -514,12 +514,12 @@
     </w:p>
     <w:p>
       <w:pPr>
-        <w:spacing w:line="259" w:lineRule="auto"/>
-      </w:pPr>
-    </w:p>
-    <w:p>
-      <w:pPr>
-        <w:spacing w:line="259" w:lineRule="auto"/>
+        <w:spacing w:line="360" w:lineRule="auto"/>
+      </w:pPr>
+    </w:p>
+    <w:p>
+      <w:pPr>
+        <w:spacing w:line="360" w:lineRule="auto"/>
         <w:rPr>
           <w:i/>
           <w:sz w:val="22"/>
@@ -562,7 +562,7 @@
     </w:p>
     <w:p>
       <w:pPr>
-        <w:spacing w:line="259" w:lineRule="auto"/>
+        <w:spacing w:line="360" w:lineRule="auto"/>
         <w:rPr>
           <w:i/>
           <w:sz w:val="22"/>
@@ -612,7 +612,7 @@
     </w:p>
     <w:p>
       <w:pPr>
-        <w:spacing w:line="259" w:lineRule="auto"/>
+        <w:spacing w:line="360" w:lineRule="auto"/>
         <w:rPr>
           <w:i/>
           <w:sz w:val="22"/>
@@ -745,7 +745,7 @@
     </w:p>
     <w:p>
       <w:pPr>
-        <w:spacing w:line="259" w:lineRule="auto"/>
+        <w:spacing w:line="360" w:lineRule="auto"/>
         <w:rPr>
           <w:i/>
           <w:sz w:val="22"/>
@@ -837,7 +837,7 @@
     </w:p>
     <w:p>
       <w:pPr>
-        <w:spacing w:line="259" w:lineRule="auto"/>
+        <w:spacing w:line="360" w:lineRule="auto"/>
         <w:rPr>
           <w:i/>
           <w:sz w:val="22"/>
@@ -943,7 +943,7 @@
     </w:p>
     <w:p>
       <w:pPr>
-        <w:spacing w:line="259" w:lineRule="auto"/>
+        <w:spacing w:line="360" w:lineRule="auto"/>
         <w:rPr>
           <w:i/>
           <w:sz w:val="22"/>
@@ -1017,7 +1017,7 @@
     </w:p>
     <w:p>
       <w:pPr>
-        <w:spacing w:line="259" w:lineRule="auto"/>
+        <w:spacing w:line="360" w:lineRule="auto"/>
         <w:rPr>
           <w:i/>
           <w:sz w:val="22"/>
@@ -1141,7 +1141,7 @@
     </w:p>
     <w:p>
       <w:pPr>
-        <w:spacing w:line="259" w:lineRule="auto"/>
+        <w:spacing w:line="360" w:lineRule="auto"/>
         <w:rPr>
           <w:i/>
           <w:sz w:val="22"/>
@@ -1157,7 +1157,7 @@
     </w:p>
     <w:p>
       <w:pPr>
-        <w:spacing w:line="259" w:lineRule="auto"/>
+        <w:spacing w:line="360" w:lineRule="auto"/>
         <w:rPr>
           <w:i/>
           <w:sz w:val="22"/>
@@ -1238,7 +1238,7 @@
     </w:p>
     <w:p>
       <w:pPr>
-        <w:spacing w:line="259" w:lineRule="auto"/>
+        <w:spacing w:line="360" w:lineRule="auto"/>
         <w:rPr>
           <w:i/>
           <w:sz w:val="22"/>
@@ -1270,14 +1270,15 @@
     </w:p>
     <w:p>
       <w:pPr>
-        <w:spacing w:line="259" w:lineRule="auto"/>
-      </w:pPr>
-    </w:p>
-    <w:p>
-      <w:pPr>
-        <w:spacing w:line="259" w:lineRule="auto"/>
-      </w:pPr>
-      <w:r>
+        <w:spacing w:line="360" w:lineRule="auto"/>
+      </w:pPr>
+    </w:p>
+    <w:p>
+      <w:pPr>
+        <w:spacing w:line="360" w:lineRule="auto"/>
+      </w:pPr>
+      <w:r>
+        <w:lastRenderedPageBreak/>
         <w:t xml:space="preserve">After the function calculating the remainder has been defined, it can be inserted into </w:t>
       </w:r>
       <w:r>
@@ -1289,12 +1290,12 @@
     </w:p>
     <w:p>
       <w:pPr>
-        <w:spacing w:line="259" w:lineRule="auto"/>
-      </w:pPr>
-    </w:p>
-    <w:p>
-      <w:pPr>
-        <w:spacing w:line="259" w:lineRule="auto"/>
+        <w:spacing w:line="360" w:lineRule="auto"/>
+      </w:pPr>
+    </w:p>
+    <w:p>
+      <w:pPr>
+        <w:spacing w:line="360" w:lineRule="auto"/>
         <w:rPr>
           <w:i/>
           <w:sz w:val="22"/>
@@ -1353,7 +1354,7 @@
     </w:p>
     <w:p>
       <w:pPr>
-        <w:spacing w:line="259" w:lineRule="auto"/>
+        <w:spacing w:line="360" w:lineRule="auto"/>
         <w:rPr>
           <w:i/>
           <w:sz w:val="22"/>
@@ -1389,16 +1390,16 @@
     </w:p>
     <w:p>
       <w:pPr>
-        <w:spacing w:line="259" w:lineRule="auto"/>
-        <w:rPr>
-          <w:i/>
-          <w:sz w:val="22"/>
-        </w:rPr>
-      </w:pPr>
-    </w:p>
-    <w:p>
-      <w:pPr>
-        <w:spacing w:line="259" w:lineRule="auto"/>
+        <w:spacing w:line="360" w:lineRule="auto"/>
+        <w:rPr>
+          <w:i/>
+          <w:sz w:val="22"/>
+        </w:rPr>
+      </w:pPr>
+    </w:p>
+    <w:p>
+      <w:pPr>
+        <w:spacing w:line="360" w:lineRule="auto"/>
         <w:rPr>
           <w:i/>
           <w:sz w:val="22"/>
@@ -1432,7 +1433,7 @@
     </w:p>
     <w:p>
       <w:pPr>
-        <w:spacing w:line="259" w:lineRule="auto"/>
+        <w:spacing w:line="360" w:lineRule="auto"/>
         <w:rPr>
           <w:i/>
           <w:sz w:val="22"/>
@@ -1466,16 +1467,16 @@
     </w:p>
     <w:p>
       <w:pPr>
-        <w:spacing w:line="259" w:lineRule="auto"/>
-        <w:rPr>
-          <w:i/>
-          <w:sz w:val="22"/>
-        </w:rPr>
-      </w:pPr>
-    </w:p>
-    <w:p>
-      <w:pPr>
-        <w:spacing w:line="259" w:lineRule="auto"/>
+        <w:spacing w:line="360" w:lineRule="auto"/>
+        <w:rPr>
+          <w:i/>
+          <w:sz w:val="22"/>
+        </w:rPr>
+      </w:pPr>
+    </w:p>
+    <w:p>
+      <w:pPr>
+        <w:spacing w:line="360" w:lineRule="auto"/>
         <w:rPr>
           <w:i/>
           <w:sz w:val="22"/>
@@ -1518,7 +1519,7 @@
     </w:p>
     <w:p>
       <w:pPr>
-        <w:spacing w:line="259" w:lineRule="auto"/>
+        <w:spacing w:line="360" w:lineRule="auto"/>
         <w:rPr>
           <w:i/>
           <w:sz w:val="22"/>
@@ -1545,18 +1546,21 @@
     </w:p>
     <w:p>
       <w:pPr>
-        <w:spacing w:line="259" w:lineRule="auto"/>
-      </w:pPr>
-    </w:p>
-    <w:p>
-      <w:pPr>
-        <w:spacing w:line="259" w:lineRule="auto"/>
+        <w:spacing w:line="360" w:lineRule="auto"/>
+      </w:pPr>
+    </w:p>
+    <w:p>
+      <w:pPr>
+        <w:spacing w:line="360" w:lineRule="auto"/>
       </w:pPr>
       <w:r>
         <w:br w:type="page"/>
       </w:r>
     </w:p>
     <w:p>
+      <w:pPr>
+        <w:spacing w:line="360" w:lineRule="auto"/>
+      </w:pPr>
       <w:r>
         <w:rPr>
           <w:b/>
@@ -1566,22 +1570,537 @@
       </w:r>
     </w:p>
     <w:p>
+      <w:pPr>
+        <w:spacing w:line="360" w:lineRule="auto"/>
+      </w:pPr>
       <w:r>
         <w:t>For this project, three functions were evaluated with the harmonic balance function defined above.</w:t>
       </w:r>
-      <w:bookmarkStart w:id="0" w:name="_GoBack"/>
-      <w:bookmarkEnd w:id="0"/>
-    </w:p>
-    <w:p>
+      <w:r>
+        <w:t xml:space="preserve"> These functions are shown</w:t>
+      </w:r>
+      <w:r>
+        <w:t xml:space="preserve"> below:</w:t>
+      </w:r>
+    </w:p>
+    <w:p>
+      <w:pPr>
+        <w:spacing w:line="360" w:lineRule="auto"/>
+      </w:pPr>
+    </w:p>
+    <w:p>
+      <w:pPr>
+        <w:spacing w:line="360" w:lineRule="auto"/>
+      </w:pPr>
+      <w:r>
+        <w:rPr>
+          <w:i/>
+        </w:rPr>
+        <w:t>The Duffing Oscillator</w:t>
+      </w:r>
+    </w:p>
+    <w:p>
+      <w:pPr>
+        <w:spacing w:line="360" w:lineRule="auto"/>
+        <w:rPr>
+          <w:rFonts w:eastAsiaTheme="minorEastAsia"/>
+        </w:rPr>
+      </w:pPr>
+      <m:oMathPara>
+        <m:oMath>
+          <m:acc>
+            <m:accPr>
+              <m:chr m:val="̈"/>
+              <m:ctrlPr>
+                <w:rPr>
+                  <w:rFonts w:ascii="Cambria Math" w:hAnsi="Cambria Math"/>
+                  <w:i/>
+                </w:rPr>
+              </m:ctrlPr>
+            </m:accPr>
+            <m:e>
+              <m:r>
+                <w:rPr>
+                  <w:rFonts w:ascii="Cambria Math" w:hAnsi="Cambria Math"/>
+                </w:rPr>
+                <m:t>x</m:t>
+              </m:r>
+            </m:e>
+          </m:acc>
+          <m:r>
+            <w:rPr>
+              <w:rFonts w:ascii="Cambria Math" w:hAnsi="Cambria Math"/>
+            </w:rPr>
+            <m:t>+</m:t>
+          </m:r>
+          <m:acc>
+            <m:accPr>
+              <m:chr m:val="̇"/>
+              <m:ctrlPr>
+                <w:rPr>
+                  <w:rFonts w:ascii="Cambria Math" w:hAnsi="Cambria Math"/>
+                  <w:i/>
+                </w:rPr>
+              </m:ctrlPr>
+            </m:accPr>
+            <m:e>
+              <m:r>
+                <w:rPr>
+                  <w:rFonts w:ascii="Cambria Math" w:hAnsi="Cambria Math"/>
+                </w:rPr>
+                <m:t>x</m:t>
+              </m:r>
+            </m:e>
+          </m:acc>
+          <m:r>
+            <w:rPr>
+              <w:rFonts w:ascii="Cambria Math" w:eastAsiaTheme="minorEastAsia" w:hAnsi="Cambria Math"/>
+            </w:rPr>
+            <m:t>+x+</m:t>
+          </m:r>
+          <m:sSup>
+            <m:sSupPr>
+              <m:ctrlPr>
+                <w:rPr>
+                  <w:rFonts w:ascii="Cambria Math" w:eastAsiaTheme="minorEastAsia" w:hAnsi="Cambria Math"/>
+                  <w:i/>
+                </w:rPr>
+              </m:ctrlPr>
+            </m:sSupPr>
+            <m:e>
+              <m:r>
+                <w:rPr>
+                  <w:rFonts w:ascii="Cambria Math" w:eastAsiaTheme="minorEastAsia" w:hAnsi="Cambria Math"/>
+                </w:rPr>
+                <m:t>x</m:t>
+              </m:r>
+            </m:e>
+            <m:sup>
+              <m:r>
+                <w:rPr>
+                  <w:rFonts w:ascii="Cambria Math" w:eastAsiaTheme="minorEastAsia" w:hAnsi="Cambria Math"/>
+                </w:rPr>
+                <m:t>3</m:t>
+              </m:r>
+            </m:sup>
+          </m:sSup>
+          <m:r>
+            <w:rPr>
+              <w:rFonts w:ascii="Cambria Math" w:eastAsiaTheme="minorEastAsia" w:hAnsi="Cambria Math"/>
+            </w:rPr>
+            <m:t>=A*</m:t>
+          </m:r>
+          <m:r>
+            <m:rPr>
+              <m:sty m:val="p"/>
+            </m:rPr>
+            <w:rPr>
+              <w:rFonts w:ascii="Cambria Math" w:eastAsiaTheme="minorEastAsia" w:hAnsi="Cambria Math"/>
+            </w:rPr>
+            <m:t>cos⁡</m:t>
+          </m:r>
+          <m:r>
+            <w:rPr>
+              <w:rFonts w:ascii="Cambria Math" w:eastAsiaTheme="minorEastAsia" w:hAnsi="Cambria Math"/>
+            </w:rPr>
+            <m:t>(ωt)</m:t>
+          </m:r>
+        </m:oMath>
+      </m:oMathPara>
+    </w:p>
+    <w:p>
+      <w:pPr>
+        <w:spacing w:line="360" w:lineRule="auto"/>
+        <w:rPr>
+          <w:rFonts w:eastAsiaTheme="minorEastAsia"/>
+        </w:rPr>
+      </w:pPr>
+      <w:r>
+        <w:rPr>
+          <w:rFonts w:eastAsiaTheme="minorEastAsia"/>
+          <w:i/>
+        </w:rPr>
+        <w:t>The Nonlinear, Damped Pendulum</w:t>
+      </w:r>
+    </w:p>
+    <w:p>
+      <w:pPr>
+        <w:spacing w:line="360" w:lineRule="auto"/>
+        <w:rPr>
+          <w:rFonts w:eastAsiaTheme="minorEastAsia"/>
+        </w:rPr>
+      </w:pPr>
+      <m:oMathPara>
+        <m:oMath>
+          <m:acc>
+            <m:accPr>
+              <m:chr m:val="̈"/>
+              <m:ctrlPr>
+                <w:rPr>
+                  <w:rFonts w:ascii="Cambria Math" w:eastAsiaTheme="minorEastAsia" w:hAnsi="Cambria Math"/>
+                  <w:i/>
+                </w:rPr>
+              </m:ctrlPr>
+            </m:accPr>
+            <m:e>
+              <m:r>
+                <w:rPr>
+                  <w:rFonts w:ascii="Cambria Math" w:eastAsiaTheme="minorEastAsia" w:hAnsi="Cambria Math"/>
+                </w:rPr>
+                <m:t>x</m:t>
+              </m:r>
+            </m:e>
+          </m:acc>
+          <m:r>
+            <w:rPr>
+              <w:rFonts w:ascii="Cambria Math" w:eastAsiaTheme="minorEastAsia" w:hAnsi="Cambria Math"/>
+            </w:rPr>
+            <m:t>+</m:t>
+          </m:r>
+          <m:f>
+            <m:fPr>
+              <m:ctrlPr>
+                <w:rPr>
+                  <w:rFonts w:ascii="Cambria Math" w:eastAsiaTheme="minorEastAsia" w:hAnsi="Cambria Math"/>
+                  <w:i/>
+                </w:rPr>
+              </m:ctrlPr>
+            </m:fPr>
+            <m:num>
+              <m:r>
+                <w:rPr>
+                  <w:rFonts w:ascii="Cambria Math" w:eastAsiaTheme="minorEastAsia" w:hAnsi="Cambria Math"/>
+                </w:rPr>
+                <m:t>ζ</m:t>
+              </m:r>
+            </m:num>
+            <m:den>
+              <m:r>
+                <w:rPr>
+                  <w:rFonts w:ascii="Cambria Math" w:eastAsiaTheme="minorEastAsia" w:hAnsi="Cambria Math"/>
+                </w:rPr>
+                <m:t>m*l</m:t>
+              </m:r>
+            </m:den>
+          </m:f>
+          <m:acc>
+            <m:accPr>
+              <m:chr m:val="̇"/>
+              <m:ctrlPr>
+                <w:rPr>
+                  <w:rFonts w:ascii="Cambria Math" w:eastAsiaTheme="minorEastAsia" w:hAnsi="Cambria Math"/>
+                  <w:i/>
+                </w:rPr>
+              </m:ctrlPr>
+            </m:accPr>
+            <m:e>
+              <m:r>
+                <w:rPr>
+                  <w:rFonts w:ascii="Cambria Math" w:eastAsiaTheme="minorEastAsia" w:hAnsi="Cambria Math"/>
+                </w:rPr>
+                <m:t>x</m:t>
+              </m:r>
+            </m:e>
+          </m:acc>
+          <m:r>
+            <w:rPr>
+              <w:rFonts w:ascii="Cambria Math" w:eastAsiaTheme="minorEastAsia" w:hAnsi="Cambria Math"/>
+            </w:rPr>
+            <m:t>+</m:t>
+          </m:r>
+          <m:f>
+            <m:fPr>
+              <m:ctrlPr>
+                <w:rPr>
+                  <w:rFonts w:ascii="Cambria Math" w:eastAsiaTheme="minorEastAsia" w:hAnsi="Cambria Math"/>
+                  <w:i/>
+                </w:rPr>
+              </m:ctrlPr>
+            </m:fPr>
+            <m:num>
+              <m:r>
+                <w:rPr>
+                  <w:rFonts w:ascii="Cambria Math" w:eastAsiaTheme="minorEastAsia" w:hAnsi="Cambria Math"/>
+                </w:rPr>
+                <m:t>g</m:t>
+              </m:r>
+            </m:num>
+            <m:den>
+              <m:r>
+                <w:rPr>
+                  <w:rFonts w:ascii="Cambria Math" w:eastAsiaTheme="minorEastAsia" w:hAnsi="Cambria Math"/>
+                </w:rPr>
+                <m:t>l</m:t>
+              </m:r>
+            </m:den>
+          </m:f>
+          <m:func>
+            <m:funcPr>
+              <m:ctrlPr>
+                <w:rPr>
+                  <w:rFonts w:ascii="Cambria Math" w:eastAsiaTheme="minorEastAsia" w:hAnsi="Cambria Math"/>
+                  <w:i/>
+                </w:rPr>
+              </m:ctrlPr>
+            </m:funcPr>
+            <m:fName>
+              <m:r>
+                <m:rPr>
+                  <m:sty m:val="p"/>
+                </m:rPr>
+                <w:rPr>
+                  <w:rFonts w:ascii="Cambria Math" w:eastAsiaTheme="minorEastAsia" w:hAnsi="Cambria Math"/>
+                </w:rPr>
+                <m:t>sin</m:t>
+              </m:r>
+            </m:fName>
+            <m:e>
+              <m:d>
+                <m:dPr>
+                  <m:ctrlPr>
+                    <w:rPr>
+                      <w:rFonts w:ascii="Cambria Math" w:eastAsiaTheme="minorEastAsia" w:hAnsi="Cambria Math"/>
+                      <w:i/>
+                    </w:rPr>
+                  </m:ctrlPr>
+                </m:dPr>
+                <m:e>
+                  <m:r>
+                    <w:rPr>
+                      <w:rFonts w:ascii="Cambria Math" w:eastAsiaTheme="minorEastAsia" w:hAnsi="Cambria Math"/>
+                    </w:rPr>
+                    <m:t>x</m:t>
+                  </m:r>
+                </m:e>
+              </m:d>
+            </m:e>
+          </m:func>
+          <m:r>
+            <w:rPr>
+              <w:rFonts w:ascii="Cambria Math" w:eastAsiaTheme="minorEastAsia" w:hAnsi="Cambria Math"/>
+            </w:rPr>
+            <m:t>=A*</m:t>
+          </m:r>
+          <m:r>
+            <m:rPr>
+              <m:sty m:val="p"/>
+            </m:rPr>
+            <w:rPr>
+              <w:rFonts w:ascii="Cambria Math" w:eastAsiaTheme="minorEastAsia" w:hAnsi="Cambria Math"/>
+            </w:rPr>
+            <m:t>cos⁡</m:t>
+          </m:r>
+          <m:r>
+            <w:rPr>
+              <w:rFonts w:ascii="Cambria Math" w:eastAsiaTheme="minorEastAsia" w:hAnsi="Cambria Math"/>
+            </w:rPr>
+            <m:t>(ωt)</m:t>
+          </m:r>
+        </m:oMath>
+      </m:oMathPara>
+    </w:p>
+    <w:p>
+      <w:pPr>
+        <w:spacing w:line="360" w:lineRule="auto"/>
+        <w:rPr>
+          <w:rFonts w:eastAsiaTheme="minorEastAsia"/>
+        </w:rPr>
+      </w:pPr>
+      <w:r>
+        <w:rPr>
+          <w:rFonts w:eastAsiaTheme="minorEastAsia"/>
+          <w:i/>
+        </w:rPr>
+        <w:t>The Van der Pol Oscillator</w:t>
+      </w:r>
+    </w:p>
+    <w:p>
+      <w:pPr>
+        <w:spacing w:line="360" w:lineRule="auto"/>
+        <w:rPr>
+          <w:rFonts w:eastAsiaTheme="minorEastAsia"/>
+        </w:rPr>
+      </w:pPr>
+      <m:oMathPara>
+        <m:oMath>
+          <m:acc>
+            <m:accPr>
+              <m:chr m:val="̈"/>
+              <m:ctrlPr>
+                <w:rPr>
+                  <w:rFonts w:ascii="Cambria Math" w:eastAsiaTheme="minorEastAsia" w:hAnsi="Cambria Math"/>
+                  <w:i/>
+                </w:rPr>
+              </m:ctrlPr>
+            </m:accPr>
+            <m:e>
+              <m:r>
+                <w:rPr>
+                  <w:rFonts w:ascii="Cambria Math" w:eastAsiaTheme="minorEastAsia" w:hAnsi="Cambria Math"/>
+                </w:rPr>
+                <m:t>x</m:t>
+              </m:r>
+            </m:e>
+          </m:acc>
+          <m:r>
+            <w:rPr>
+              <w:rFonts w:ascii="Cambria Math" w:eastAsiaTheme="minorEastAsia" w:hAnsi="Cambria Math"/>
+            </w:rPr>
+            <m:t>-μ</m:t>
+          </m:r>
+          <m:d>
+            <m:dPr>
+              <m:ctrlPr>
+                <w:rPr>
+                  <w:rFonts w:ascii="Cambria Math" w:eastAsiaTheme="minorEastAsia" w:hAnsi="Cambria Math"/>
+                  <w:i/>
+                </w:rPr>
+              </m:ctrlPr>
+            </m:dPr>
+            <m:e>
+              <m:r>
+                <w:rPr>
+                  <w:rFonts w:ascii="Cambria Math" w:eastAsiaTheme="minorEastAsia" w:hAnsi="Cambria Math"/>
+                </w:rPr>
+                <m:t>1-</m:t>
+              </m:r>
+              <m:sSup>
+                <m:sSupPr>
+                  <m:ctrlPr>
+                    <w:rPr>
+                      <w:rFonts w:ascii="Cambria Math" w:eastAsiaTheme="minorEastAsia" w:hAnsi="Cambria Math"/>
+                      <w:i/>
+                    </w:rPr>
+                  </m:ctrlPr>
+                </m:sSupPr>
+                <m:e>
+                  <m:r>
+                    <w:rPr>
+                      <w:rFonts w:ascii="Cambria Math" w:eastAsiaTheme="minorEastAsia" w:hAnsi="Cambria Math"/>
+                    </w:rPr>
+                    <m:t>x</m:t>
+                  </m:r>
+                </m:e>
+                <m:sup>
+                  <m:r>
+                    <w:rPr>
+                      <w:rFonts w:ascii="Cambria Math" w:eastAsiaTheme="minorEastAsia" w:hAnsi="Cambria Math"/>
+                    </w:rPr>
+                    <m:t>2</m:t>
+                  </m:r>
+                </m:sup>
+              </m:sSup>
+            </m:e>
+          </m:d>
+          <m:acc>
+            <m:accPr>
+              <m:chr m:val="̇"/>
+              <m:ctrlPr>
+                <w:rPr>
+                  <w:rFonts w:ascii="Cambria Math" w:eastAsiaTheme="minorEastAsia" w:hAnsi="Cambria Math"/>
+                  <w:i/>
+                </w:rPr>
+              </m:ctrlPr>
+            </m:accPr>
+            <m:e>
+              <m:r>
+                <w:rPr>
+                  <w:rFonts w:ascii="Cambria Math" w:eastAsiaTheme="minorEastAsia" w:hAnsi="Cambria Math"/>
+                </w:rPr>
+                <m:t>x</m:t>
+              </m:r>
+            </m:e>
+          </m:acc>
+          <m:r>
+            <w:rPr>
+              <w:rFonts w:ascii="Cambria Math" w:eastAsiaTheme="minorEastAsia" w:hAnsi="Cambria Math"/>
+            </w:rPr>
+            <m:t>+x=A*</m:t>
+          </m:r>
+          <m:r>
+            <m:rPr>
+              <m:sty m:val="p"/>
+            </m:rPr>
+            <w:rPr>
+              <w:rFonts w:ascii="Cambria Math" w:eastAsiaTheme="minorEastAsia" w:hAnsi="Cambria Math"/>
+            </w:rPr>
+            <m:t>cos⁡</m:t>
+          </m:r>
+          <m:r>
+            <w:rPr>
+              <w:rFonts w:ascii="Cambria Math" w:eastAsiaTheme="minorEastAsia" w:hAnsi="Cambria Math"/>
+            </w:rPr>
+            <m:t>(ωt)</m:t>
+          </m:r>
+        </m:oMath>
+      </m:oMathPara>
+    </w:p>
+    <w:p>
+      <w:pPr>
+        <w:spacing w:line="360" w:lineRule="auto"/>
+        <w:rPr>
+          <w:rFonts w:eastAsiaTheme="minorEastAsia"/>
+        </w:rPr>
+      </w:pPr>
+    </w:p>
+    <w:p>
+      <w:pPr>
+        <w:spacing w:line="360" w:lineRule="auto"/>
+      </w:pPr>
+      <w:r>
+        <w:rPr>
+          <w:rFonts w:eastAsiaTheme="minorEastAsia"/>
+        </w:rPr>
+        <w:t>The time response of each of these functions was found using both an integration function and the harmonic balance method. The results are compared with respect to the simulation time and both the qualitative and quantitative difference between the signals.</w:t>
+      </w:r>
+    </w:p>
+    <w:p>
+      <w:pPr>
+        <w:spacing w:line="360" w:lineRule="auto"/>
+      </w:pPr>
+    </w:p>
+    <w:p>
+      <w:pPr>
+        <w:spacing w:line="360" w:lineRule="auto"/>
+      </w:pPr>
+      <w:r>
+        <w:br w:type="page"/>
+      </w:r>
+    </w:p>
+    <w:p>
+      <w:pPr>
+        <w:spacing w:line="360" w:lineRule="auto"/>
+      </w:pPr>
+      <w:r>
+        <w:rPr>
+          <w:i/>
+        </w:rPr>
+        <w:lastRenderedPageBreak/>
+        <w:t>The Duffing Oscillator</w:t>
+      </w:r>
+    </w:p>
+    <w:p>
+      <w:pPr>
+        <w:spacing w:line="360" w:lineRule="auto"/>
+      </w:pPr>
+      <w:r>
+        <w:t xml:space="preserve">When plotted together, the two responses for the duffing oscillator are qualitatively very similar. There is a transient component in the integrated solution which does not appear in the harmonic balance response. However, it disappears after approximately the first cycle. It should also be noted that there is a phase shift in the response which both methods capture. The Root Mean Square Error (RMSE) between the two signals for the specified time sample is 0.0381. As a percentage of the RMS of the integrated solution, the error is 15%. It is reasonable to assume that this value would decrease slightly as time goes to infinity and the effect of the transient response becomes relatively small. </w:t>
+      </w:r>
+    </w:p>
+    <w:p>
+      <w:pPr>
+        <w:keepNext/>
+        <w:spacing w:line="360" w:lineRule="auto"/>
+      </w:pPr>
       <w:r>
         <w:rPr>
           <w:noProof/>
         </w:rPr>
         <w:drawing>
-          <wp:inline distT="0" distB="0" distL="0" distR="0" wp14:anchorId="6571A7F6" wp14:editId="180E5E6E">
-            <wp:extent cx="4572000" cy="3434373"/>
-            <wp:effectExtent l="0" t="0" r="0" b="0"/>
-            <wp:docPr id="1" name="Picture 1"/>
+          <wp:inline distT="0" distB="0" distL="0" distR="0" wp14:anchorId="74428856" wp14:editId="37754813">
+            <wp:extent cx="5943600" cy="4436745"/>
+            <wp:effectExtent l="0" t="0" r="0" b="1905"/>
+            <wp:docPr id="2" name="Picture 2"/>
             <wp:cNvGraphicFramePr>
               <a:graphicFrameLocks xmlns:a="http://schemas.openxmlformats.org/drawingml/2006/main" noChangeAspect="1"/>
             </wp:cNvGraphicFramePr>
@@ -1601,7 +2120,7 @@
                   <pic:spPr>
                     <a:xfrm>
                       <a:off x="0" y="0"/>
-                      <a:ext cx="4572000" cy="3434373"/>
+                      <a:ext cx="5943600" cy="4436745"/>
                     </a:xfrm>
                     <a:prstGeom prst="rect">
                       <a:avLst/>
@@ -1615,15 +2134,102 @@
       </w:r>
     </w:p>
     <w:p>
+      <w:pPr>
+        <w:pStyle w:val="Caption"/>
+        <w:jc w:val="left"/>
+      </w:pPr>
+      <w:r>
+        <w:t xml:space="preserve">Figure </w:t>
+      </w:r>
+      <w:fldSimple w:instr=" SEQ Figure \* ARABIC ">
+        <w:r>
+          <w:rPr>
+            <w:noProof/>
+          </w:rPr>
+          <w:t>1</w:t>
+        </w:r>
+      </w:fldSimple>
+      <w:r>
+        <w:t>: Calculated result comparison for the Duffing Oscillator (RMSE = 0.0381)</w:t>
+      </w:r>
+    </w:p>
+    <w:p>
+      <w:pPr>
+        <w:spacing w:line="360" w:lineRule="auto"/>
+      </w:pPr>
+      <w:r>
+        <w:t xml:space="preserve">Overall, the harmonic balance method provides </w:t>
+      </w:r>
+      <w:bookmarkStart w:id="0" w:name="_GoBack"/>
+      <w:bookmarkEnd w:id="0"/>
+    </w:p>
+    <w:p>
+      <w:pPr>
+        <w:spacing w:line="360" w:lineRule="auto"/>
+      </w:pPr>
+    </w:p>
+    <w:p>
+      <w:pPr>
+        <w:spacing w:line="360" w:lineRule="auto"/>
+      </w:pPr>
+      <w:r>
+        <w:br w:type="page"/>
+      </w:r>
+    </w:p>
+    <w:p>
+      <w:pPr>
+        <w:spacing w:line="360" w:lineRule="auto"/>
+        <w:rPr>
+          <w:rFonts w:eastAsiaTheme="minorEastAsia"/>
+        </w:rPr>
+      </w:pPr>
+      <w:r>
+        <w:rPr>
+          <w:rFonts w:eastAsiaTheme="minorEastAsia"/>
+          <w:i/>
+        </w:rPr>
+        <w:lastRenderedPageBreak/>
+        <w:t>The Nonlinear, Damped Pendulum</w:t>
+      </w:r>
+    </w:p>
+    <w:p>
+      <w:pPr>
+        <w:spacing w:line="259" w:lineRule="auto"/>
+        <w:contextualSpacing w:val="0"/>
+      </w:pPr>
+      <w:r>
+        <w:br w:type="page"/>
+      </w:r>
+    </w:p>
+    <w:p>
+      <w:pPr>
+        <w:spacing w:line="360" w:lineRule="auto"/>
+        <w:rPr>
+          <w:rFonts w:eastAsiaTheme="minorEastAsia"/>
+        </w:rPr>
+      </w:pPr>
+      <w:r>
+        <w:rPr>
+          <w:rFonts w:eastAsiaTheme="minorEastAsia"/>
+          <w:i/>
+        </w:rPr>
+        <w:lastRenderedPageBreak/>
+        <w:t>The Van der Pol Oscillator</w:t>
+      </w:r>
+    </w:p>
+    <w:p>
+      <w:pPr>
+        <w:spacing w:line="360" w:lineRule="auto"/>
+      </w:pPr>
       <w:r>
         <w:rPr>
           <w:noProof/>
         </w:rPr>
         <w:drawing>
-          <wp:inline distT="0" distB="0" distL="0" distR="0" wp14:anchorId="6092E52B" wp14:editId="203EA2E0">
-            <wp:extent cx="4572000" cy="3434373"/>
+          <wp:inline distT="0" distB="0" distL="0" distR="0" wp14:anchorId="52F7525C" wp14:editId="1586AF27">
+            <wp:extent cx="5943600" cy="4441190"/>
             <wp:effectExtent l="0" t="0" r="0" b="0"/>
-            <wp:docPr id="9" name="Picture 9"/>
+            <wp:docPr id="1" name="Picture 1"/>
             <wp:cNvGraphicFramePr>
               <a:graphicFrameLocks xmlns:a="http://schemas.openxmlformats.org/drawingml/2006/main" noChangeAspect="1"/>
             </wp:cNvGraphicFramePr>
@@ -1643,7 +2249,7 @@
                   <pic:spPr>
                     <a:xfrm>
                       <a:off x="0" y="0"/>
-                      <a:ext cx="4572000" cy="3434373"/>
+                      <a:ext cx="5943600" cy="4441190"/>
                     </a:xfrm>
                     <a:prstGeom prst="rect">
                       <a:avLst/>
@@ -1658,230 +2264,19 @@
     </w:p>
     <w:p>
       <w:pPr>
-        <w:spacing w:line="259" w:lineRule="auto"/>
-      </w:pPr>
-      <w:r>
-        <w:rPr>
-          <w:noProof/>
-        </w:rPr>
-        <w:lastRenderedPageBreak/>
-        <w:drawing>
-          <wp:inline distT="0" distB="0" distL="0" distR="0" wp14:anchorId="7DA0C245" wp14:editId="18600200">
-            <wp:extent cx="4572000" cy="3409462"/>
-            <wp:effectExtent l="0" t="0" r="0" b="635"/>
-            <wp:docPr id="11" name="Picture 11"/>
-            <wp:cNvGraphicFramePr>
-              <a:graphicFrameLocks xmlns:a="http://schemas.openxmlformats.org/drawingml/2006/main" noChangeAspect="1"/>
-            </wp:cNvGraphicFramePr>
-            <a:graphic xmlns:a="http://schemas.openxmlformats.org/drawingml/2006/main">
-              <a:graphicData uri="http://schemas.openxmlformats.org/drawingml/2006/picture">
-                <pic:pic xmlns:pic="http://schemas.openxmlformats.org/drawingml/2006/picture">
-                  <pic:nvPicPr>
-                    <pic:cNvPr id="1" name=""/>
-                    <pic:cNvPicPr/>
-                  </pic:nvPicPr>
-                  <pic:blipFill>
-                    <a:blip r:embed="rId6"/>
-                    <a:stretch>
-                      <a:fillRect/>
-                    </a:stretch>
-                  </pic:blipFill>
-                  <pic:spPr>
-                    <a:xfrm>
-                      <a:off x="0" y="0"/>
-                      <a:ext cx="4572000" cy="3409462"/>
-                    </a:xfrm>
-                    <a:prstGeom prst="rect">
-                      <a:avLst/>
-                    </a:prstGeom>
-                  </pic:spPr>
-                </pic:pic>
-              </a:graphicData>
-            </a:graphic>
-          </wp:inline>
-        </w:drawing>
-      </w:r>
-      <w:r>
-        <w:br w:type="page"/>
-      </w:r>
-    </w:p>
-    <w:p>
-      <w:r>
-        <w:rPr>
-          <w:noProof/>
-        </w:rPr>
-        <w:lastRenderedPageBreak/>
-        <w:drawing>
-          <wp:inline distT="0" distB="0" distL="0" distR="0" wp14:anchorId="0B95A30C" wp14:editId="6CE1406E">
-            <wp:extent cx="4572000" cy="3402135"/>
-            <wp:effectExtent l="0" t="0" r="0" b="8255"/>
-            <wp:docPr id="3" name="Picture 3"/>
-            <wp:cNvGraphicFramePr>
-              <a:graphicFrameLocks xmlns:a="http://schemas.openxmlformats.org/drawingml/2006/main" noChangeAspect="1"/>
-            </wp:cNvGraphicFramePr>
-            <a:graphic xmlns:a="http://schemas.openxmlformats.org/drawingml/2006/main">
-              <a:graphicData uri="http://schemas.openxmlformats.org/drawingml/2006/picture">
-                <pic:pic xmlns:pic="http://schemas.openxmlformats.org/drawingml/2006/picture">
-                  <pic:nvPicPr>
-                    <pic:cNvPr id="1" name=""/>
-                    <pic:cNvPicPr/>
-                  </pic:nvPicPr>
-                  <pic:blipFill>
-                    <a:blip r:embed="rId7"/>
-                    <a:stretch>
-                      <a:fillRect/>
-                    </a:stretch>
-                  </pic:blipFill>
-                  <pic:spPr>
-                    <a:xfrm>
-                      <a:off x="0" y="0"/>
-                      <a:ext cx="4572000" cy="3402135"/>
-                    </a:xfrm>
-                    <a:prstGeom prst="rect">
-                      <a:avLst/>
-                    </a:prstGeom>
-                  </pic:spPr>
-                </pic:pic>
-              </a:graphicData>
-            </a:graphic>
-          </wp:inline>
-        </w:drawing>
-      </w:r>
-    </w:p>
-    <w:p>
-      <w:r>
-        <w:rPr>
-          <w:noProof/>
-        </w:rPr>
-        <w:drawing>
-          <wp:inline distT="0" distB="0" distL="0" distR="0" wp14:anchorId="33403C92" wp14:editId="7BEAA2AC">
-            <wp:extent cx="4572000" cy="3437792"/>
-            <wp:effectExtent l="0" t="0" r="0" b="0"/>
-            <wp:docPr id="10" name="Picture 10"/>
-            <wp:cNvGraphicFramePr>
-              <a:graphicFrameLocks xmlns:a="http://schemas.openxmlformats.org/drawingml/2006/main" noChangeAspect="1"/>
-            </wp:cNvGraphicFramePr>
-            <a:graphic xmlns:a="http://schemas.openxmlformats.org/drawingml/2006/main">
-              <a:graphicData uri="http://schemas.openxmlformats.org/drawingml/2006/picture">
-                <pic:pic xmlns:pic="http://schemas.openxmlformats.org/drawingml/2006/picture">
-                  <pic:nvPicPr>
-                    <pic:cNvPr id="1" name=""/>
-                    <pic:cNvPicPr/>
-                  </pic:nvPicPr>
-                  <pic:blipFill>
-                    <a:blip r:embed="rId8"/>
-                    <a:stretch>
-                      <a:fillRect/>
-                    </a:stretch>
-                  </pic:blipFill>
-                  <pic:spPr>
-                    <a:xfrm>
-                      <a:off x="0" y="0"/>
-                      <a:ext cx="4572000" cy="3437792"/>
-                    </a:xfrm>
-                    <a:prstGeom prst="rect">
-                      <a:avLst/>
-                    </a:prstGeom>
-                  </pic:spPr>
-                </pic:pic>
-              </a:graphicData>
-            </a:graphic>
-          </wp:inline>
-        </w:drawing>
-      </w:r>
-    </w:p>
-    <w:p>
-      <w:pPr>
-        <w:spacing w:line="259" w:lineRule="auto"/>
-      </w:pPr>
-      <w:r>
-        <w:br w:type="page"/>
-      </w:r>
-    </w:p>
-    <w:p>
-      <w:r>
-        <w:rPr>
-          <w:noProof/>
-        </w:rPr>
-        <w:lastRenderedPageBreak/>
-        <w:drawing>
-          <wp:inline distT="0" distB="0" distL="0" distR="0" wp14:anchorId="740685E2" wp14:editId="29B2C93E">
-            <wp:extent cx="4572000" cy="3421673"/>
-            <wp:effectExtent l="0" t="0" r="0" b="7620"/>
-            <wp:docPr id="7" name="Picture 7"/>
-            <wp:cNvGraphicFramePr>
-              <a:graphicFrameLocks xmlns:a="http://schemas.openxmlformats.org/drawingml/2006/main" noChangeAspect="1"/>
-            </wp:cNvGraphicFramePr>
-            <a:graphic xmlns:a="http://schemas.openxmlformats.org/drawingml/2006/main">
-              <a:graphicData uri="http://schemas.openxmlformats.org/drawingml/2006/picture">
-                <pic:pic xmlns:pic="http://schemas.openxmlformats.org/drawingml/2006/picture">
-                  <pic:nvPicPr>
-                    <pic:cNvPr id="1" name=""/>
-                    <pic:cNvPicPr/>
-                  </pic:nvPicPr>
-                  <pic:blipFill>
-                    <a:blip r:embed="rId9"/>
-                    <a:stretch>
-                      <a:fillRect/>
-                    </a:stretch>
-                  </pic:blipFill>
-                  <pic:spPr>
-                    <a:xfrm>
-                      <a:off x="0" y="0"/>
-                      <a:ext cx="4572000" cy="3421673"/>
-                    </a:xfrm>
-                    <a:prstGeom prst="rect">
-                      <a:avLst/>
-                    </a:prstGeom>
-                  </pic:spPr>
-                </pic:pic>
-              </a:graphicData>
-            </a:graphic>
-          </wp:inline>
-        </w:drawing>
-      </w:r>
-    </w:p>
-    <w:p>
-      <w:r>
-        <w:rPr>
-          <w:noProof/>
-        </w:rPr>
-        <w:drawing>
-          <wp:inline distT="0" distB="0" distL="0" distR="0" wp14:anchorId="47A3BE7D" wp14:editId="56632EA9">
-            <wp:extent cx="4572000" cy="3429000"/>
-            <wp:effectExtent l="0" t="0" r="0" b="0"/>
-            <wp:docPr id="8" name="Picture 8"/>
-            <wp:cNvGraphicFramePr>
-              <a:graphicFrameLocks xmlns:a="http://schemas.openxmlformats.org/drawingml/2006/main" noChangeAspect="1"/>
-            </wp:cNvGraphicFramePr>
-            <a:graphic xmlns:a="http://schemas.openxmlformats.org/drawingml/2006/main">
-              <a:graphicData uri="http://schemas.openxmlformats.org/drawingml/2006/picture">
-                <pic:pic xmlns:pic="http://schemas.openxmlformats.org/drawingml/2006/picture">
-                  <pic:nvPicPr>
-                    <pic:cNvPr id="1" name=""/>
-                    <pic:cNvPicPr/>
-                  </pic:nvPicPr>
-                  <pic:blipFill>
-                    <a:blip r:embed="rId10"/>
-                    <a:stretch>
-                      <a:fillRect/>
-                    </a:stretch>
-                  </pic:blipFill>
-                  <pic:spPr>
-                    <a:xfrm>
-                      <a:off x="0" y="0"/>
-                      <a:ext cx="4572000" cy="3429000"/>
-                    </a:xfrm>
-                    <a:prstGeom prst="rect">
-                      <a:avLst/>
-                    </a:prstGeom>
-                  </pic:spPr>
-                </pic:pic>
-              </a:graphicData>
-            </a:graphic>
-          </wp:inline>
-        </w:drawing>
-      </w:r>
+        <w:pStyle w:val="HTMLPreformatted"/>
+      </w:pPr>
+      <w:r>
+        <w:t xml:space="preserve">RSME = </w:t>
+      </w:r>
+      <w:r>
+        <w:t>2.08188231465</w:t>
+      </w:r>
+    </w:p>
+    <w:p>
+      <w:pPr>
+        <w:spacing w:line="360" w:lineRule="auto"/>
+      </w:pPr>
     </w:p>
     <w:sectPr>
       <w:pgSz w:w="12240" w:h="15840"/>
@@ -2411,6 +2806,65 @@
       <w:szCs w:val="26"/>
     </w:rPr>
   </w:style>
+  <w:style w:type="character" w:styleId="PlaceholderText">
+    <w:name w:val="Placeholder Text"/>
+    <w:basedOn w:val="DefaultParagraphFont"/>
+    <w:uiPriority w:val="99"/>
+    <w:semiHidden/>
+    <w:rsid w:val="003B38E8"/>
+    <w:rPr>
+      <w:color w:val="808080"/>
+    </w:rPr>
+  </w:style>
+  <w:style w:type="paragraph" w:styleId="HTMLPreformatted">
+    <w:name w:val="HTML Preformatted"/>
+    <w:basedOn w:val="Normal"/>
+    <w:link w:val="HTMLPreformattedChar"/>
+    <w:uiPriority w:val="99"/>
+    <w:semiHidden/>
+    <w:unhideWhenUsed/>
+    <w:rsid w:val="00425698"/>
+    <w:pPr>
+      <w:tabs>
+        <w:tab w:val="left" w:pos="916"/>
+        <w:tab w:val="left" w:pos="1832"/>
+        <w:tab w:val="left" w:pos="2748"/>
+        <w:tab w:val="left" w:pos="3664"/>
+        <w:tab w:val="left" w:pos="4580"/>
+        <w:tab w:val="left" w:pos="5496"/>
+        <w:tab w:val="left" w:pos="6412"/>
+        <w:tab w:val="left" w:pos="7328"/>
+        <w:tab w:val="left" w:pos="8244"/>
+        <w:tab w:val="left" w:pos="9160"/>
+        <w:tab w:val="left" w:pos="10076"/>
+        <w:tab w:val="left" w:pos="10992"/>
+        <w:tab w:val="left" w:pos="11908"/>
+        <w:tab w:val="left" w:pos="12824"/>
+        <w:tab w:val="left" w:pos="13740"/>
+        <w:tab w:val="left" w:pos="14656"/>
+      </w:tabs>
+      <w:spacing w:after="0" w:line="240" w:lineRule="auto"/>
+      <w:contextualSpacing w:val="0"/>
+    </w:pPr>
+    <w:rPr>
+      <w:rFonts w:ascii="Courier New" w:eastAsia="Times New Roman" w:hAnsi="Courier New" w:cs="Courier New"/>
+      <w:sz w:val="20"/>
+      <w:szCs w:val="20"/>
+    </w:rPr>
+  </w:style>
+  <w:style w:type="character" w:customStyle="1" w:styleId="HTMLPreformattedChar">
+    <w:name w:val="HTML Preformatted Char"/>
+    <w:basedOn w:val="DefaultParagraphFont"/>
+    <w:link w:val="HTMLPreformatted"/>
+    <w:uiPriority w:val="99"/>
+    <w:semiHidden/>
+    <w:rsid w:val="00425698"/>
+    <w:rPr>
+      <w:rFonts w:ascii="Courier New" w:eastAsia="Times New Roman" w:hAnsi="Courier New" w:cs="Courier New"/>
+      <w:sz w:val="20"/>
+      <w:szCs w:val="20"/>
+    </w:rPr>
+  </w:style>
 </w:styles>
 </file>
 

</xml_diff>